<commit_message>
fix typo soal 1
</commit_message>
<xml_diff>
--- a/homeworks/tugas_final.docx
+++ b/homeworks/tugas_final.docx
@@ -9088,7 +9088,7 @@
           <w:sz w:val="24"/>
           <w:szCs w:val="24"/>
         </w:rPr>
-        <w:t>.</w:t>
+        <w:t>.8</w:t>
       </w:r>
       <w:r>
         <w:rPr>
@@ -9104,7 +9104,7 @@
           <w:sz w:val="24"/>
           <w:szCs w:val="24"/>
         </w:rPr>
-        <w:t>875), c(</w:t>
+        <w:t>75), c(</w:t>
       </w:r>
       <w:r>
         <w:rPr>
@@ -9120,7 +9120,7 @@
           <w:sz w:val="24"/>
           <w:szCs w:val="24"/>
         </w:rPr>
-        <w:t>.</w:t>
+        <w:t>.3</w:t>
       </w:r>
       <w:r>
         <w:rPr>
@@ -9136,7 +9136,7 @@
           <w:sz w:val="24"/>
           <w:szCs w:val="24"/>
         </w:rPr>
-        <w:t>345), F(</w:t>
+        <w:t>45), F(</w:t>
       </w:r>
       <w:r>
         <w:rPr>

</xml_diff>

<commit_message>
update soal untuk kelompok 2
</commit_message>
<xml_diff>
--- a/homeworks/tugas_final.docx
+++ b/homeworks/tugas_final.docx
@@ -2304,7 +2304,15 @@
                 <w:sz w:val="24"/>
                 <w:szCs w:val="24"/>
               </w:rPr>
-              <w:t>2.3</w:t>
+              <w:t>2.</w:t>
+            </w:r>
+            <w:r>
+              <w:rPr>
+                <w:rFonts w:ascii="Liberation Serif" w:hAnsi="Liberation Serif"/>
+                <w:sz w:val="24"/>
+                <w:szCs w:val="24"/>
+              </w:rPr>
+              <w:t>5</w:t>
             </w:r>
           </w:p>
         </w:tc>
@@ -2625,7 +2633,15 @@
                 <w:sz w:val="24"/>
                 <w:szCs w:val="24"/>
               </w:rPr>
-              <w:t>2.5</w:t>
+              <w:t>2.</w:t>
+            </w:r>
+            <w:r>
+              <w:rPr>
+                <w:rFonts w:ascii="Liberation Serif" w:hAnsi="Liberation Serif"/>
+                <w:sz w:val="24"/>
+                <w:szCs w:val="24"/>
+              </w:rPr>
+              <w:t>9</w:t>
             </w:r>
           </w:p>
         </w:tc>

</xml_diff>